<commit_message>
updated readme and results
</commit_message>
<xml_diff>
--- a/RESULTS.docx
+++ b/RESULTS.docx
@@ -453,6 +453,29 @@
           <w:rtl w:val="0"/>
         </w:rPr>
         <w:t xml:space="preserve">In this example, Block H in the current state is not on top of block G as it should be in the goal state. However, block D is correctly underneath block H. Therefore, Heuristic H2 (h2(n)) assigns a penalty of 2 to this state: a penalty of 2 for block H not being on top of G.</w:t>
+      </w:r>
+    </w:p>
+    <w:p>
+      <w:pPr>
+        <w:ind w:left="720" w:firstLine="0"/>
+        <w:rPr/>
+      </w:pPr>
+      <w:r>
+        <w:rPr>
+          <w:rtl w:val="0"/>
+        </w:rPr>
+      </w:r>
+    </w:p>
+    <w:p>
+      <w:pPr>
+        <w:ind w:left="0" w:firstLine="0"/>
+        <w:rPr/>
+      </w:pPr>
+      <w:r>
+        <w:rPr>
+          <w:rtl w:val="0"/>
+        </w:rPr>
+        <w:t xml:space="preserve">Overall, this heuristic does not do as well as some others that I have seen, but it certainly does better than the regular blocks-out-of-place heuristic, and can solve up until B12, albeit inefficiently.</w:t>
       </w:r>
     </w:p>
     <w:p>

</xml_diff>